<commit_message>
Fixed bad image. Stop using <img>
</commit_message>
<xml_diff>
--- a/downloads/guia-de-autodiagnóstico/guia-de-autodiagnóstico.docx
+++ b/downloads/guia-de-autodiagnóstico/guia-de-autodiagnóstico.docx
@@ -1896,7 +1896,7 @@
     </w:p>
     <w:bookmarkEnd w:id="24"/>
     <w:bookmarkEnd w:id="25"/>
-    <w:bookmarkStart w:id="41" w:name="sobre-los-diagnósticos-ir-arriba"/>
+    <w:bookmarkStart w:id="43" w:name="sobre-los-diagnósticos-ir-arriba"/>
     <w:p>
       <w:pPr>
         <w:pStyle w:val="Heading1"/>
@@ -2558,7 +2558,7 @@
     </w:p>
     <w:bookmarkEnd w:id="28"/>
     <w:bookmarkEnd w:id="29"/>
-    <w:bookmarkStart w:id="40" w:name="X4911d617384899921de754606d7a1e5b9fc2e07"/>
+    <w:bookmarkStart w:id="42" w:name="X4911d617384899921de754606d7a1e5b9fc2e07"/>
     <w:p>
       <w:pPr>
         <w:pStyle w:val="Heading2"/>
@@ -4144,7 +4144,7 @@
       </w:r>
     </w:p>
     <w:bookmarkEnd w:id="33"/>
-    <w:bookmarkStart w:id="39" w:name="X267c8cf9a2893ad05214d00b9705d5012856f9f"/>
+    <w:bookmarkStart w:id="41" w:name="X267c8cf9a2893ad05214d00b9705d5012856f9f"/>
     <w:p>
       <w:pPr>
         <w:pStyle w:val="Heading3"/>
@@ -4564,26 +4564,64 @@
         <w:t xml:space="preserve">colaborativo por la comunidad autistas, uniendo las experiencias de todes.</w:t>
       </w:r>
     </w:p>
-    <w:bookmarkStart w:id="38" w:name="imagen-1"/>
-    <w:p>
-      <w:pPr>
-        <w:pStyle w:val="Heading4"/>
-      </w:pPr>
-      <w:r>
-        <w:t xml:space="preserve">Imagen 1</w:t>
-      </w:r>
-    </w:p>
     <w:p>
       <w:pPr>
         <w:pStyle w:val="FirstParagraph"/>
       </w:pPr>
       <w:r>
+        <w:drawing>
+          <wp:inline>
+            <wp:extent cx="5334000" cy="5334000"/>
+            <wp:effectExtent b="0" l="0" r="0" t="0"/>
+            <wp:docPr descr="" title="" id="35" name="Picture"/>
+            <a:graphic>
+              <a:graphicData uri="http://schemas.openxmlformats.org/drawingml/2006/picture">
+                <pic:pic>
+                  <pic:nvPicPr>
+                    <pic:cNvPr descr="assets/guia-de-autodiagnóstico/espectro-autista-no-lineal.jpeg" id="36" name="Picture"/>
+                    <pic:cNvPicPr>
+                      <a:picLocks noChangeArrowheads="1" noChangeAspect="1"/>
+                    </pic:cNvPicPr>
+                  </pic:nvPicPr>
+                  <pic:blipFill>
+                    <a:blip r:embed="rId34"/>
+                    <a:stretch>
+                      <a:fillRect/>
+                    </a:stretch>
+                  </pic:blipFill>
+                  <pic:spPr bwMode="auto">
+                    <a:xfrm>
+                      <a:off x="0" y="0"/>
+                      <a:ext cx="5334000" cy="5334000"/>
+                    </a:xfrm>
+                    <a:prstGeom prst="rect">
+                      <a:avLst/>
+                    </a:prstGeom>
+                    <a:noFill/>
+                    <a:ln w="9525">
+                      <a:noFill/>
+                      <a:headEnd/>
+                      <a:tailEnd/>
+                    </a:ln>
+                  </pic:spPr>
+                </pic:pic>
+              </a:graphicData>
+            </a:graphic>
+          </wp:inline>
+        </w:drawing>
+      </w:r>
+    </w:p>
+    <w:p>
+      <w:pPr>
+        <w:pStyle w:val="BodyText"/>
+      </w:pPr>
+      <w:r>
         <w:t xml:space="preserve">Fuente:</w:t>
       </w:r>
       <w:r>
         <w:t xml:space="preserve"> </w:t>
       </w:r>
-      <w:hyperlink r:id="rId34">
+      <w:hyperlink r:id="rId37">
         <w:r>
           <w:rPr>
             <w:rStyle w:val="Hyperlink"/>
@@ -4600,7 +4638,7 @@
       <w:r>
         <w:t xml:space="preserve"> </w:t>
       </w:r>
-      <w:hyperlink r:id="rId35">
+      <w:hyperlink r:id="rId38">
         <w:r>
           <w:rPr>
             <w:rStyle w:val="Hyperlink"/>
@@ -4617,7 +4655,7 @@
       <w:r>
         <w:t xml:space="preserve"> </w:t>
       </w:r>
-      <w:hyperlink r:id="rId36">
+      <w:hyperlink r:id="rId39">
         <w:r>
           <w:rPr>
             <w:rStyle w:val="Hyperlink"/>
@@ -4634,7 +4672,7 @@
       <w:r>
         <w:t xml:space="preserve"> </w:t>
       </w:r>
-      <w:hyperlink r:id="rId37">
+      <w:hyperlink r:id="rId40">
         <w:r>
           <w:rPr>
             <w:rStyle w:val="Hyperlink"/>
@@ -4643,11 +4681,10 @@
         </w:r>
       </w:hyperlink>
     </w:p>
-    <w:bookmarkEnd w:id="38"/>
-    <w:bookmarkEnd w:id="39"/>
-    <w:bookmarkEnd w:id="40"/>
     <w:bookmarkEnd w:id="41"/>
-    <w:bookmarkStart w:id="49" w:name="Xfa18ec59e8e48e17ab6f31c3c2bc122a72cd643"/>
+    <w:bookmarkEnd w:id="42"/>
+    <w:bookmarkEnd w:id="43"/>
+    <w:bookmarkStart w:id="51" w:name="Xfa18ec59e8e48e17ab6f31c3c2bc122a72cd643"/>
     <w:p>
       <w:pPr>
         <w:pStyle w:val="Heading1"/>
@@ -4754,7 +4791,7 @@
         <w:t xml:space="preserve">para poder explicar tus dinámicas personales.</w:t>
       </w:r>
     </w:p>
-    <w:bookmarkStart w:id="42" w:name="X171e2f64baf4b3ce9fbac9f1d9a8be4044aae8f"/>
+    <w:bookmarkStart w:id="44" w:name="X171e2f64baf4b3ce9fbac9f1d9a8be4044aae8f"/>
     <w:p>
       <w:pPr>
         <w:pStyle w:val="Heading2"/>
@@ -5115,8 +5152,8 @@
         <w:t xml:space="preserve">"La forma de relacionarme con gente neurotípica es hostil para mi y poco accesible. Aparte, se me hace difícil estar en espacios como discotecas y bares."</w:t>
       </w:r>
     </w:p>
-    <w:bookmarkEnd w:id="42"/>
-    <w:bookmarkStart w:id="43" w:name="como-evaluar-nuestros-rasgos"/>
+    <w:bookmarkEnd w:id="44"/>
+    <w:bookmarkStart w:id="45" w:name="como-evaluar-nuestros-rasgos"/>
     <w:p>
       <w:pPr>
         <w:pStyle w:val="Heading2"/>
@@ -5246,8 +5283,8 @@
         <w:t xml:space="preserve">autistas, nuestras observaciones deberían ser considerados válidas para poder considerarse autista.</w:t>
       </w:r>
     </w:p>
-    <w:bookmarkEnd w:id="43"/>
-    <w:bookmarkStart w:id="44" w:name="X48ce80523c5a09bd8ab3fed010854d9a819a698"/>
+    <w:bookmarkEnd w:id="45"/>
+    <w:bookmarkStart w:id="46" w:name="X48ce80523c5a09bd8ab3fed010854d9a819a698"/>
     <w:p>
       <w:pPr>
         <w:pStyle w:val="Heading2"/>
@@ -5321,8 +5358,8 @@
         <w:t xml:space="preserve">información falsa.</w:t>
       </w:r>
     </w:p>
-    <w:bookmarkEnd w:id="44"/>
-    <w:bookmarkStart w:id="48" w:name="X1f7e98f65ad86104a53eb3513e27fef2457c0b3"/>
+    <w:bookmarkEnd w:id="46"/>
+    <w:bookmarkStart w:id="50" w:name="X1f7e98f65ad86104a53eb3513e27fef2457c0b3"/>
     <w:p>
       <w:pPr>
         <w:pStyle w:val="Heading2"/>
@@ -5461,18 +5498,18 @@
           <wp:inline>
             <wp:extent cx="5334000" cy="3875484"/>
             <wp:effectExtent b="0" l="0" r="0" t="0"/>
-            <wp:docPr descr="The autistic spectrum" title="" id="46" name="Picture"/>
+            <wp:docPr descr="The autistic spectrum" title="" id="48" name="Picture"/>
             <a:graphic>
               <a:graphicData uri="http://schemas.openxmlformats.org/drawingml/2006/picture">
                 <pic:pic>
                   <pic:nvPicPr>
-                    <pic:cNvPr descr="assets/guia-de-autodiagnóstico/the-autism-spectrum.png" id="47" name="Picture"/>
+                    <pic:cNvPr descr="assets/guia-de-autodiagnóstico/the-autism-spectrum.png" id="49" name="Picture"/>
                     <pic:cNvPicPr>
                       <a:picLocks noChangeArrowheads="1" noChangeAspect="1"/>
                     </pic:cNvPicPr>
                   </pic:nvPicPr>
                   <pic:blipFill>
-                    <a:blip r:embed="rId45"/>
+                    <a:blip r:embed="rId47"/>
                     <a:stretch>
                       <a:fillRect/>
                     </a:stretch>
@@ -5506,9 +5543,9 @@
         </w:pict>
       </w:r>
     </w:p>
-    <w:bookmarkEnd w:id="48"/>
-    <w:bookmarkEnd w:id="49"/>
-    <w:bookmarkStart w:id="85" w:name="apartados-ir-arriba"/>
+    <w:bookmarkEnd w:id="50"/>
+    <w:bookmarkEnd w:id="51"/>
+    <w:bookmarkStart w:id="87" w:name="apartados-ir-arriba"/>
     <w:p>
       <w:pPr>
         <w:pStyle w:val="Heading1"/>
@@ -5532,7 +5569,7 @@
         </w:r>
       </w:hyperlink>
     </w:p>
-    <w:bookmarkStart w:id="64" w:name="X7c929abc82ddd4b9425817a3b0ebdcaa7a2a7a8"/>
+    <w:bookmarkStart w:id="66" w:name="X7c929abc82ddd4b9425817a3b0ebdcaa7a2a7a8"/>
     <w:p>
       <w:pPr>
         <w:pStyle w:val="Heading2"/>
@@ -5593,7 +5630,7 @@
         </w:pict>
       </w:r>
     </w:p>
-    <w:bookmarkStart w:id="57" w:name="X7fe502390a8b060bd4390c1d553f5044cfd3e8f"/>
+    <w:bookmarkStart w:id="59" w:name="X7fe502390a8b060bd4390c1d553f5044cfd3e8f"/>
     <w:p>
       <w:pPr>
         <w:pStyle w:val="Heading3"/>
@@ -5633,7 +5670,7 @@
         <w:t xml:space="preserve">¿No suelen entender cómo o por qué sientes?</w:t>
       </w:r>
     </w:p>
-    <w:bookmarkStart w:id="55" w:name="alexitimia"/>
+    <w:bookmarkStart w:id="57" w:name="alexitimia"/>
     <w:p>
       <w:pPr>
         <w:pStyle w:val="Heading4"/>
@@ -5958,7 +5995,7 @@
         <w:t xml:space="preserve">hacia mí.</w:t>
       </w:r>
     </w:p>
-    <w:bookmarkStart w:id="50" w:name="causas-de-la-alexitimia"/>
+    <w:bookmarkStart w:id="52" w:name="causas-de-la-alexitimia"/>
     <w:p>
       <w:pPr>
         <w:pStyle w:val="Heading5"/>
@@ -6236,8 +6273,8 @@
         <w:t xml:space="preserve">plazo y que posiblemente nunca se puede quitar del todo.</w:t>
       </w:r>
     </w:p>
-    <w:bookmarkEnd w:id="50"/>
-    <w:bookmarkStart w:id="54" w:name="sistema-interoceptivo"/>
+    <w:bookmarkEnd w:id="52"/>
+    <w:bookmarkStart w:id="56" w:name="sistema-interoceptivo"/>
     <w:p>
       <w:pPr>
         <w:pStyle w:val="Heading5"/>
@@ -6309,18 +6346,18 @@
           <wp:inline>
             <wp:extent cx="5334000" cy="3461046"/>
             <wp:effectExtent b="0" l="0" r="0" t="0"/>
-            <wp:docPr descr="Sistema interoceptivo" title="" id="52" name="Picture"/>
+            <wp:docPr descr="Sistema interoceptivo" title="" id="54" name="Picture"/>
             <a:graphic>
               <a:graphicData uri="http://schemas.openxmlformats.org/drawingml/2006/picture">
                 <pic:pic>
                   <pic:nvPicPr>
-                    <pic:cNvPr descr="assets/guia-de-autodiagnóstico/interocepción.png" id="53" name="Picture"/>
+                    <pic:cNvPr descr="assets/guia-de-autodiagnóstico/interocepción.png" id="55" name="Picture"/>
                     <pic:cNvPicPr>
                       <a:picLocks noChangeArrowheads="1" noChangeAspect="1"/>
                     </pic:cNvPicPr>
                   </pic:nvPicPr>
                   <pic:blipFill>
-                    <a:blip r:embed="rId51"/>
+                    <a:blip r:embed="rId53"/>
                     <a:stretch>
                       <a:fillRect/>
                     </a:stretch>
@@ -6446,9 +6483,9 @@
         </w:pict>
       </w:r>
     </w:p>
-    <w:bookmarkEnd w:id="54"/>
-    <w:bookmarkEnd w:id="55"/>
-    <w:bookmarkStart w:id="56" w:name="sobre-la-empatía-autista"/>
+    <w:bookmarkEnd w:id="56"/>
+    <w:bookmarkEnd w:id="57"/>
+    <w:bookmarkStart w:id="58" w:name="sobre-la-empatía-autista"/>
     <w:p>
       <w:pPr>
         <w:pStyle w:val="Heading4"/>
@@ -7030,9 +7067,9 @@
         </w:pict>
       </w:r>
     </w:p>
-    <w:bookmarkEnd w:id="56"/>
-    <w:bookmarkEnd w:id="57"/>
-    <w:bookmarkStart w:id="61" w:name="comunicación-atípica-ir-arriba"/>
+    <w:bookmarkEnd w:id="58"/>
+    <w:bookmarkEnd w:id="59"/>
+    <w:bookmarkStart w:id="63" w:name="comunicación-atípica-ir-arriba"/>
     <w:p>
       <w:pPr>
         <w:pStyle w:val="Heading3"/>
@@ -7266,7 +7303,7 @@
         <w:t xml:space="preserve">separado en varios tipos de TEL.</w:t>
       </w:r>
     </w:p>
-    <w:bookmarkStart w:id="58" w:name="formas-alternativas-de-comunicarse"/>
+    <w:bookmarkStart w:id="60" w:name="formas-alternativas-de-comunicarse"/>
     <w:p>
       <w:pPr>
         <w:pStyle w:val="Heading4"/>
@@ -7391,8 +7428,8 @@
         <w:t xml:space="preserve">Agresiones</w:t>
       </w:r>
     </w:p>
-    <w:bookmarkEnd w:id="58"/>
-    <w:bookmarkStart w:id="59" w:name="comunicación-verbal-ir-arriba"/>
+    <w:bookmarkEnd w:id="60"/>
+    <w:bookmarkStart w:id="61" w:name="comunicación-verbal-ir-arriba"/>
     <w:p>
       <w:pPr>
         <w:pStyle w:val="Heading4"/>
@@ -7529,8 +7566,8 @@
         <w:t xml:space="preserve">Problemas para procesar correctamente sonidos/fonética</w:t>
       </w:r>
     </w:p>
-    <w:bookmarkEnd w:id="59"/>
-    <w:bookmarkStart w:id="60" w:name="comunicación-no-verbal-ir-arriba"/>
+    <w:bookmarkEnd w:id="61"/>
+    <w:bookmarkStart w:id="62" w:name="comunicación-no-verbal-ir-arriba"/>
     <w:p>
       <w:pPr>
         <w:pStyle w:val="Heading4"/>
@@ -7786,9 +7823,9 @@
         </w:pict>
       </w:r>
     </w:p>
-    <w:bookmarkEnd w:id="60"/>
-    <w:bookmarkEnd w:id="61"/>
-    <w:bookmarkStart w:id="62" w:name="Xaa4581f0353bc37a67128dcead770bc4e3688f5"/>
+    <w:bookmarkEnd w:id="62"/>
+    <w:bookmarkEnd w:id="63"/>
+    <w:bookmarkStart w:id="64" w:name="Xaa4581f0353bc37a67128dcead770bc4e3688f5"/>
     <w:p>
       <w:pPr>
         <w:pStyle w:val="Heading3"/>
@@ -8267,8 +8304,8 @@
         </w:pict>
       </w:r>
     </w:p>
-    <w:bookmarkEnd w:id="62"/>
-    <w:bookmarkStart w:id="63" w:name="X319c51e613ea8b3eecaa40d5f3ed1e668674d31"/>
+    <w:bookmarkEnd w:id="64"/>
+    <w:bookmarkStart w:id="65" w:name="X319c51e613ea8b3eecaa40d5f3ed1e668674d31"/>
     <w:p>
       <w:pPr>
         <w:pStyle w:val="Heading3"/>
@@ -8509,9 +8546,9 @@
         </w:pict>
       </w:r>
     </w:p>
-    <w:bookmarkEnd w:id="63"/>
-    <w:bookmarkEnd w:id="64"/>
-    <w:bookmarkStart w:id="81" w:name="Xb01ab421ce5804c0864bba04714a8923cfc28c1"/>
+    <w:bookmarkEnd w:id="65"/>
+    <w:bookmarkEnd w:id="66"/>
+    <w:bookmarkStart w:id="83" w:name="Xb01ab421ce5804c0864bba04714a8923cfc28c1"/>
     <w:p>
       <w:pPr>
         <w:pStyle w:val="Heading2"/>
@@ -8539,7 +8576,7 @@
         <w:t xml:space="preserve">Relacionarse con une misme</w:t>
       </w:r>
     </w:p>
-    <w:bookmarkStart w:id="65" w:name="autoestimulación--stimming-ir-arriba"/>
+    <w:bookmarkStart w:id="67" w:name="autoestimulación--stimming-ir-arriba"/>
     <w:p>
       <w:pPr>
         <w:pStyle w:val="Heading3"/>
@@ -8677,8 +8714,8 @@
         </w:pict>
       </w:r>
     </w:p>
-    <w:bookmarkEnd w:id="65"/>
-    <w:bookmarkStart w:id="66" w:name="X902192da5419146c7725f86105dd8159f451301"/>
+    <w:bookmarkEnd w:id="67"/>
+    <w:bookmarkStart w:id="68" w:name="X902192da5419146c7725f86105dd8159f451301"/>
     <w:p>
       <w:pPr>
         <w:pStyle w:val="Heading3"/>
@@ -9094,8 +9131,8 @@
         </w:pict>
       </w:r>
     </w:p>
-    <w:bookmarkEnd w:id="66"/>
-    <w:bookmarkStart w:id="67" w:name="ecolalias-ir-arriba"/>
+    <w:bookmarkEnd w:id="68"/>
+    <w:bookmarkStart w:id="69" w:name="ecolalias-ir-arriba"/>
     <w:p>
       <w:pPr>
         <w:pStyle w:val="Heading3"/>
@@ -9487,8 +9524,8 @@
         </w:pict>
       </w:r>
     </w:p>
-    <w:bookmarkEnd w:id="67"/>
-    <w:bookmarkStart w:id="70" w:name="intereses-especiales-ir-arriba"/>
+    <w:bookmarkEnd w:id="69"/>
+    <w:bookmarkStart w:id="72" w:name="intereses-especiales-ir-arriba"/>
     <w:p>
       <w:pPr>
         <w:pStyle w:val="Heading3"/>
@@ -9576,7 +9613,7 @@
         <w:t xml:space="preserve">podemos hacer grandes aportes a raíz de esta capacidad).</w:t>
       </w:r>
     </w:p>
-    <w:bookmarkStart w:id="68" w:name="como-pueden-ser-mis-intereses-especiales"/>
+    <w:bookmarkStart w:id="70" w:name="como-pueden-ser-mis-intereses-especiales"/>
     <w:p>
       <w:pPr>
         <w:pStyle w:val="Heading4"/>
@@ -9733,8 +9770,8 @@
         <w:t xml:space="preserve">nos llaman obsesives.</w:t>
       </w:r>
     </w:p>
-    <w:bookmarkEnd w:id="68"/>
-    <w:bookmarkStart w:id="69" w:name="como-analizar-tus-intereses-especiales"/>
+    <w:bookmarkEnd w:id="70"/>
+    <w:bookmarkStart w:id="71" w:name="como-analizar-tus-intereses-especiales"/>
     <w:p>
       <w:pPr>
         <w:pStyle w:val="Heading4"/>
@@ -9970,9 +10007,9 @@
         </w:pict>
       </w:r>
     </w:p>
-    <w:bookmarkEnd w:id="69"/>
-    <w:bookmarkEnd w:id="70"/>
-    <w:bookmarkStart w:id="72" w:name="compulsiones-y-tocs-ir-arriba"/>
+    <w:bookmarkEnd w:id="71"/>
+    <w:bookmarkEnd w:id="72"/>
+    <w:bookmarkStart w:id="74" w:name="compulsiones-y-tocs-ir-arriba"/>
     <w:p>
       <w:pPr>
         <w:pStyle w:val="Heading3"/>
@@ -10125,7 +10162,7 @@
         <w:t xml:space="preserve">situaciones conflictivas.</w:t>
       </w:r>
     </w:p>
-    <w:bookmarkStart w:id="71" w:name="conclusión-sobre-tocs-y-compulsiones"/>
+    <w:bookmarkStart w:id="73" w:name="conclusión-sobre-tocs-y-compulsiones"/>
     <w:p>
       <w:pPr>
         <w:pStyle w:val="Heading4"/>
@@ -10205,9 +10242,9 @@
         </w:pict>
       </w:r>
     </w:p>
-    <w:bookmarkEnd w:id="71"/>
-    <w:bookmarkEnd w:id="72"/>
-    <w:bookmarkStart w:id="77" w:name="sensorialidad-atípica-ir-arriba"/>
+    <w:bookmarkEnd w:id="73"/>
+    <w:bookmarkEnd w:id="74"/>
+    <w:bookmarkStart w:id="79" w:name="sensorialidad-atípica-ir-arriba"/>
     <w:p>
       <w:pPr>
         <w:pStyle w:val="Heading3"/>
@@ -10263,7 +10300,7 @@
         <w:t xml:space="preserve">maneras, tanto de forma mas intensa, menos o diferente.</w:t>
       </w:r>
     </w:p>
-    <w:bookmarkStart w:id="73" w:name="términos-importantes"/>
+    <w:bookmarkStart w:id="75" w:name="términos-importantes"/>
     <w:p>
       <w:pPr>
         <w:pStyle w:val="Heading4"/>
@@ -10400,8 +10437,8 @@
         <w:t xml:space="preserve">: No tener (muchas) cosquillas. No sentir dolor en ciertos casos.</w:t>
       </w:r>
     </w:p>
-    <w:bookmarkEnd w:id="73"/>
-    <w:bookmarkStart w:id="75" w:name="como-descubrir-tus-hipersensibilidades"/>
+    <w:bookmarkEnd w:id="75"/>
+    <w:bookmarkStart w:id="77" w:name="como-descubrir-tus-hipersensibilidades"/>
     <w:p>
       <w:pPr>
         <w:pStyle w:val="Heading4"/>
@@ -10642,7 +10679,7 @@
       <w:r>
         <w:t xml:space="preserve"> </w:t>
       </w:r>
-      <w:hyperlink r:id="rId74">
+      <w:hyperlink r:id="rId76">
         <w:r>
           <w:rPr>
             <w:rStyle w:val="Hyperlink"/>
@@ -10703,8 +10740,8 @@
         <w:t xml:space="preserve">todas nuestras articulaciones.</w:t>
       </w:r>
     </w:p>
-    <w:bookmarkEnd w:id="75"/>
-    <w:bookmarkStart w:id="76" w:name="otras-cosas-relevantes-a-tener-en-cuenta"/>
+    <w:bookmarkEnd w:id="77"/>
+    <w:bookmarkStart w:id="78" w:name="otras-cosas-relevantes-a-tener-en-cuenta"/>
     <w:p>
       <w:pPr>
         <w:pStyle w:val="Heading4"/>
@@ -10994,9 +11031,9 @@
         </w:pict>
       </w:r>
     </w:p>
-    <w:bookmarkEnd w:id="76"/>
-    <w:bookmarkEnd w:id="77"/>
-    <w:bookmarkStart w:id="78" w:name="X18e739acd111ae337bdf3c37c24faaf1e79ea5a"/>
+    <w:bookmarkEnd w:id="78"/>
+    <w:bookmarkEnd w:id="79"/>
+    <w:bookmarkStart w:id="80" w:name="X18e739acd111ae337bdf3c37c24faaf1e79ea5a"/>
     <w:p>
       <w:pPr>
         <w:pStyle w:val="Heading3"/>
@@ -11222,8 +11259,8 @@
         </w:pict>
       </w:r>
     </w:p>
-    <w:bookmarkEnd w:id="78"/>
-    <w:bookmarkStart w:id="79" w:name="X5f442be994d792f31d1f5d181e37124ddc62993"/>
+    <w:bookmarkEnd w:id="80"/>
+    <w:bookmarkStart w:id="81" w:name="X5f442be994d792f31d1f5d181e37124ddc62993"/>
     <w:p>
       <w:pPr>
         <w:pStyle w:val="Heading3"/>
@@ -11413,8 +11450,8 @@
         </w:pict>
       </w:r>
     </w:p>
-    <w:bookmarkEnd w:id="79"/>
-    <w:bookmarkStart w:id="80" w:name="enmascaramientomasking-ir-arriba"/>
+    <w:bookmarkEnd w:id="81"/>
+    <w:bookmarkStart w:id="82" w:name="enmascaramientomasking-ir-arriba"/>
     <w:p>
       <w:pPr>
         <w:pStyle w:val="Heading3"/>
@@ -11526,9 +11563,9 @@
         </w:pict>
       </w:r>
     </w:p>
-    <w:bookmarkEnd w:id="80"/>
-    <w:bookmarkEnd w:id="81"/>
-    <w:bookmarkStart w:id="82" w:name="X477cb534bc74c31e0b9c79fdc066761b9213b08"/>
+    <w:bookmarkEnd w:id="82"/>
+    <w:bookmarkEnd w:id="83"/>
+    <w:bookmarkStart w:id="84" w:name="X477cb534bc74c31e0b9c79fdc066761b9213b08"/>
     <w:p>
       <w:pPr>
         <w:pStyle w:val="Heading2"/>
@@ -11694,8 +11731,8 @@
         </w:pict>
       </w:r>
     </w:p>
-    <w:bookmarkEnd w:id="82"/>
-    <w:bookmarkStart w:id="83" w:name="efectos-en-la-vida-diaria-ir-arriba"/>
+    <w:bookmarkEnd w:id="84"/>
+    <w:bookmarkStart w:id="85" w:name="efectos-en-la-vida-diaria-ir-arriba"/>
     <w:p>
       <w:pPr>
         <w:pStyle w:val="Heading2"/>
@@ -11738,8 +11775,8 @@
         </w:pict>
       </w:r>
     </w:p>
-    <w:bookmarkEnd w:id="83"/>
-    <w:bookmarkStart w:id="84" w:name="otros-ir-arriba"/>
+    <w:bookmarkEnd w:id="85"/>
+    <w:bookmarkStart w:id="86" w:name="otros-ir-arriba"/>
     <w:p>
       <w:pPr>
         <w:pStyle w:val="Heading2"/>
@@ -11782,9 +11819,9 @@
         </w:pict>
       </w:r>
     </w:p>
-    <w:bookmarkEnd w:id="84"/>
-    <w:bookmarkEnd w:id="85"/>
-    <w:bookmarkStart w:id="93" w:name="descargas-ir-arriba"/>
+    <w:bookmarkEnd w:id="86"/>
+    <w:bookmarkEnd w:id="87"/>
+    <w:bookmarkStart w:id="95" w:name="descargas-ir-arriba"/>
     <w:p>
       <w:pPr>
         <w:pStyle w:val="Heading1"/>
@@ -11804,7 +11841,7 @@
         </w:r>
       </w:hyperlink>
     </w:p>
-    <w:bookmarkStart w:id="87" w:name="guía-de-autodiagnóstico-ir-arriba"/>
+    <w:bookmarkStart w:id="89" w:name="guía-de-autodiagnóstico-ir-arriba"/>
     <w:p>
       <w:pPr>
         <w:pStyle w:val="Heading2"/>
@@ -11828,7 +11865,7 @@
       <w:pPr>
         <w:pStyle w:val="FirstParagraph"/>
       </w:pPr>
-      <w:hyperlink r:id="rId86">
+      <w:hyperlink r:id="rId88">
         <w:r>
           <w:rPr>
             <w:rStyle w:val="Hyperlink"/>
@@ -11837,8 +11874,8 @@
         </w:r>
       </w:hyperlink>
     </w:p>
-    <w:bookmarkEnd w:id="87"/>
-    <w:bookmarkStart w:id="92" w:name="X397640cef8f83d39cdf82df0ba608a667ab9983"/>
+    <w:bookmarkEnd w:id="89"/>
+    <w:bookmarkStart w:id="94" w:name="X397640cef8f83d39cdf82df0ba608a667ab9983"/>
     <w:p>
       <w:pPr>
         <w:pStyle w:val="Heading2"/>
@@ -11874,7 +11911,7 @@
         </w:numPr>
         <w:pStyle w:val="Compact"/>
       </w:pPr>
-      <w:hyperlink r:id="rId88">
+      <w:hyperlink r:id="rId90">
         <w:r>
           <w:rPr>
             <w:rStyle w:val="Hyperlink"/>
@@ -11891,7 +11928,7 @@
         </w:numPr>
         <w:pStyle w:val="Compact"/>
       </w:pPr>
-      <w:hyperlink r:id="rId89">
+      <w:hyperlink r:id="rId91">
         <w:r>
           <w:rPr>
             <w:rStyle w:val="Hyperlink"/>
@@ -11900,7 +11937,7 @@
         </w:r>
       </w:hyperlink>
     </w:p>
-    <w:bookmarkStart w:id="91" w:name="X59f479d9e3156f14a77c57e527347c3eff5e039"/>
+    <w:bookmarkStart w:id="93" w:name="X59f479d9e3156f14a77c57e527347c3eff5e039"/>
     <w:p>
       <w:pPr>
         <w:pStyle w:val="Heading3"/>
@@ -12174,7 +12211,7 @@
       <w:r>
         <w:t xml:space="preserve"> </w:t>
       </w:r>
-      <w:hyperlink r:id="rId90">
+      <w:hyperlink r:id="rId92">
         <w:r>
           <w:rPr>
             <w:rStyle w:val="Hyperlink"/>
@@ -12185,9 +12222,9 @@
         </w:r>
       </w:hyperlink>
     </w:p>
-    <w:bookmarkEnd w:id="91"/>
-    <w:bookmarkEnd w:id="92"/>
     <w:bookmarkEnd w:id="93"/>
+    <w:bookmarkEnd w:id="94"/>
+    <w:bookmarkEnd w:id="95"/>
     <w:sectPr/>
   </w:body>
 </w:document>

</xml_diff>